<commit_message>
Supplied docx template with other features
</commit_message>
<xml_diff>
--- a/templates/template.docx
+++ b/templates/template.docx
@@ -17,16 +17,39 @@
         </w:rPr>
         <w:t>results</w:t>
       </w:r>
+      <w:bookmarkStart w:id="0" w:name="_GoBack"/>
+      <w:bookmarkEnd w:id="0"/>
       <w:proofErr w:type="gramEnd"/>
     </w:p>
     <w:p>
-      <w:bookmarkStart w:id="0" w:name="_GoBack"/>
-      <w:bookmarkEnd w:id="0"/>
+      <w:commentRangeStart w:id="1"/>
       <w:proofErr w:type="gramStart"/>
       <w:r>
-        <w:t>new-content</w:t>
+        <w:t>new</w:t>
+      </w:r>
+      <w:commentRangeEnd w:id="1"/>
+      <w:r>
+        <w:rPr>
+          <w:rStyle w:val="CommentReference"/>
+        </w:rPr>
+        <w:commentReference w:id="1"/>
+      </w:r>
+      <w:r>
+        <w:t>-content</w:t>
       </w:r>
       <w:proofErr w:type="gramEnd"/>
+      <w:r>
+        <w:rPr>
+          <w:rStyle w:val="FootnoteReference"/>
+        </w:rPr>
+        <w:footnoteReference w:id="1"/>
+      </w:r>
+      <w:r>
+        <w:rPr>
+          <w:rStyle w:val="EndnoteReference"/>
+        </w:rPr>
+        <w:endnoteReference w:id="1"/>
+      </w:r>
     </w:p>
     <w:sectPr>
       <w:pgSz w:w="12240" w:h="15840"/>
@@ -36,6 +59,109 @@
     </w:sectPr>
   </w:body>
 </w:document>
+</file>
+
+<file path=word/comments.xml><?xml version="1.0" encoding="utf-8"?>
+<w:comments xmlns:wpc="http://schemas.microsoft.com/office/word/2010/wordprocessingCanvas" xmlns:mc="http://schemas.openxmlformats.org/markup-compatibility/2006" xmlns:o="urn:schemas-microsoft-com:office:office" xmlns:r="http://schemas.openxmlformats.org/officeDocument/2006/relationships" xmlns:m="http://schemas.openxmlformats.org/officeDocument/2006/math" xmlns:v="urn:schemas-microsoft-com:vml" xmlns:wp14="http://schemas.microsoft.com/office/word/2010/wordprocessingDrawing" xmlns:wp="http://schemas.openxmlformats.org/drawingml/2006/wordprocessingDrawing" xmlns:w10="urn:schemas-microsoft-com:office:word" xmlns:w="http://schemas.openxmlformats.org/wordprocessingml/2006/main" xmlns:w14="http://schemas.microsoft.com/office/word/2010/wordml" xmlns:wpg="http://schemas.microsoft.com/office/word/2010/wordprocessingGroup" xmlns:wpi="http://schemas.microsoft.com/office/word/2010/wordprocessingInk" xmlns:wne="http://schemas.microsoft.com/office/word/2006/wordml" xmlns:wps="http://schemas.microsoft.com/office/word/2010/wordprocessingShape" mc:Ignorable="w14 wp14">
+  <w:comment w:id="1" w:author="Joel Kalvesmaki" w:date="2021-08-29T15:04:00Z" w:initials="JK">
+    <w:p>
+      <w:pPr>
+        <w:pStyle w:val="CommentText"/>
+      </w:pPr>
+      <w:r>
+        <w:rPr>
+          <w:rStyle w:val="CommentReference"/>
+        </w:rPr>
+        <w:annotationRef/>
+      </w:r>
+      <w:proofErr w:type="gramStart"/>
+      <w:r>
+        <w:t>comment</w:t>
+      </w:r>
+      <w:proofErr w:type="gramEnd"/>
+    </w:p>
+  </w:comment>
+</w:comments>
+</file>
+
+<file path=word/endnotes.xml><?xml version="1.0" encoding="utf-8"?>
+<w:endnotes xmlns:wpc="http://schemas.microsoft.com/office/word/2010/wordprocessingCanvas" xmlns:mc="http://schemas.openxmlformats.org/markup-compatibility/2006" xmlns:o="urn:schemas-microsoft-com:office:office" xmlns:r="http://schemas.openxmlformats.org/officeDocument/2006/relationships" xmlns:m="http://schemas.openxmlformats.org/officeDocument/2006/math" xmlns:v="urn:schemas-microsoft-com:vml" xmlns:wp14="http://schemas.microsoft.com/office/word/2010/wordprocessingDrawing" xmlns:wp="http://schemas.openxmlformats.org/drawingml/2006/wordprocessingDrawing" xmlns:w10="urn:schemas-microsoft-com:office:word" xmlns:w="http://schemas.openxmlformats.org/wordprocessingml/2006/main" xmlns:w14="http://schemas.microsoft.com/office/word/2010/wordml" xmlns:wpg="http://schemas.microsoft.com/office/word/2010/wordprocessingGroup" xmlns:wpi="http://schemas.microsoft.com/office/word/2010/wordprocessingInk" xmlns:wne="http://schemas.microsoft.com/office/word/2006/wordml" xmlns:wps="http://schemas.microsoft.com/office/word/2010/wordprocessingShape" mc:Ignorable="w14 wp14">
+  <w:endnote w:type="separator" w:id="-1">
+    <w:p>
+      <w:r>
+        <w:separator/>
+      </w:r>
+    </w:p>
+  </w:endnote>
+  <w:endnote w:type="continuationSeparator" w:id="0">
+    <w:p>
+      <w:r>
+        <w:continuationSeparator/>
+      </w:r>
+    </w:p>
+  </w:endnote>
+  <w:endnote w:id="1">
+    <w:p>
+      <w:pPr>
+        <w:pStyle w:val="EndnoteText"/>
+      </w:pPr>
+      <w:r>
+        <w:rPr>
+          <w:rStyle w:val="EndnoteReference"/>
+        </w:rPr>
+        <w:endnoteRef/>
+      </w:r>
+      <w:r>
+        <w:t xml:space="preserve"> </w:t>
+      </w:r>
+      <w:proofErr w:type="gramStart"/>
+      <w:r>
+        <w:t>Endnote.</w:t>
+      </w:r>
+      <w:proofErr w:type="gramEnd"/>
+    </w:p>
+  </w:endnote>
+</w:endnotes>
+</file>
+
+<file path=word/footnotes.xml><?xml version="1.0" encoding="utf-8"?>
+<w:footnotes xmlns:wpc="http://schemas.microsoft.com/office/word/2010/wordprocessingCanvas" xmlns:mc="http://schemas.openxmlformats.org/markup-compatibility/2006" xmlns:o="urn:schemas-microsoft-com:office:office" xmlns:r="http://schemas.openxmlformats.org/officeDocument/2006/relationships" xmlns:m="http://schemas.openxmlformats.org/officeDocument/2006/math" xmlns:v="urn:schemas-microsoft-com:vml" xmlns:wp14="http://schemas.microsoft.com/office/word/2010/wordprocessingDrawing" xmlns:wp="http://schemas.openxmlformats.org/drawingml/2006/wordprocessingDrawing" xmlns:w10="urn:schemas-microsoft-com:office:word" xmlns:w="http://schemas.openxmlformats.org/wordprocessingml/2006/main" xmlns:w14="http://schemas.microsoft.com/office/word/2010/wordml" xmlns:wpg="http://schemas.microsoft.com/office/word/2010/wordprocessingGroup" xmlns:wpi="http://schemas.microsoft.com/office/word/2010/wordprocessingInk" xmlns:wne="http://schemas.microsoft.com/office/word/2006/wordml" xmlns:wps="http://schemas.microsoft.com/office/word/2010/wordprocessingShape" mc:Ignorable="w14 wp14">
+  <w:footnote w:type="separator" w:id="-1">
+    <w:p>
+      <w:r>
+        <w:separator/>
+      </w:r>
+    </w:p>
+  </w:footnote>
+  <w:footnote w:type="continuationSeparator" w:id="0">
+    <w:p>
+      <w:r>
+        <w:continuationSeparator/>
+      </w:r>
+    </w:p>
+  </w:footnote>
+  <w:footnote w:id="1">
+    <w:p>
+      <w:pPr>
+        <w:pStyle w:val="FootnoteText"/>
+      </w:pPr>
+      <w:r>
+        <w:rPr>
+          <w:rStyle w:val="FootnoteReference"/>
+        </w:rPr>
+        <w:footnoteRef/>
+      </w:r>
+      <w:r>
+        <w:t xml:space="preserve"> </w:t>
+      </w:r>
+      <w:proofErr w:type="gramStart"/>
+      <w:r>
+        <w:t>Footnote.</w:t>
+      </w:r>
+      <w:proofErr w:type="gramEnd"/>
+    </w:p>
+  </w:footnote>
+</w:footnotes>
 </file>
 
 <file path=word/styles.xml><?xml version="1.0" encoding="utf-8"?>
@@ -220,6 +346,170 @@
     <w:uiPriority w:val="99"/>
     <w:semiHidden/>
     <w:unhideWhenUsed/>
+  </w:style>
+  <w:style w:type="character" w:styleId="CommentReference">
+    <w:name w:val="annotation reference"/>
+    <w:basedOn w:val="DefaultParagraphFont"/>
+    <w:uiPriority w:val="99"/>
+    <w:semiHidden/>
+    <w:unhideWhenUsed/>
+    <w:rsid w:val="00A40724"/>
+    <w:rPr>
+      <w:sz w:val="16"/>
+      <w:szCs w:val="16"/>
+    </w:rPr>
+  </w:style>
+  <w:style w:type="paragraph" w:styleId="CommentText">
+    <w:name w:val="annotation text"/>
+    <w:basedOn w:val="Normal"/>
+    <w:link w:val="CommentTextChar"/>
+    <w:uiPriority w:val="99"/>
+    <w:semiHidden/>
+    <w:unhideWhenUsed/>
+    <w:rsid w:val="00A40724"/>
+    <w:rPr>
+      <w:sz w:val="20"/>
+      <w:szCs w:val="20"/>
+    </w:rPr>
+  </w:style>
+  <w:style w:type="character" w:customStyle="1" w:styleId="CommentTextChar">
+    <w:name w:val="Comment Text Char"/>
+    <w:basedOn w:val="DefaultParagraphFont"/>
+    <w:link w:val="CommentText"/>
+    <w:uiPriority w:val="99"/>
+    <w:semiHidden/>
+    <w:rsid w:val="00A40724"/>
+    <w:rPr>
+      <w:sz w:val="20"/>
+      <w:szCs w:val="20"/>
+    </w:rPr>
+  </w:style>
+  <w:style w:type="paragraph" w:styleId="CommentSubject">
+    <w:name w:val="annotation subject"/>
+    <w:basedOn w:val="CommentText"/>
+    <w:next w:val="CommentText"/>
+    <w:link w:val="CommentSubjectChar"/>
+    <w:uiPriority w:val="99"/>
+    <w:semiHidden/>
+    <w:unhideWhenUsed/>
+    <w:rsid w:val="00A40724"/>
+    <w:rPr>
+      <w:b/>
+      <w:bCs/>
+    </w:rPr>
+  </w:style>
+  <w:style w:type="character" w:customStyle="1" w:styleId="CommentSubjectChar">
+    <w:name w:val="Comment Subject Char"/>
+    <w:basedOn w:val="CommentTextChar"/>
+    <w:link w:val="CommentSubject"/>
+    <w:uiPriority w:val="99"/>
+    <w:semiHidden/>
+    <w:rsid w:val="00A40724"/>
+    <w:rPr>
+      <w:b/>
+      <w:bCs/>
+      <w:sz w:val="20"/>
+      <w:szCs w:val="20"/>
+    </w:rPr>
+  </w:style>
+  <w:style w:type="paragraph" w:styleId="BalloonText">
+    <w:name w:val="Balloon Text"/>
+    <w:basedOn w:val="Normal"/>
+    <w:link w:val="BalloonTextChar"/>
+    <w:uiPriority w:val="99"/>
+    <w:semiHidden/>
+    <w:unhideWhenUsed/>
+    <w:rsid w:val="00A40724"/>
+    <w:rPr>
+      <w:rFonts w:ascii="Tahoma" w:hAnsi="Tahoma" w:cs="Tahoma"/>
+      <w:sz w:val="16"/>
+      <w:szCs w:val="16"/>
+    </w:rPr>
+  </w:style>
+  <w:style w:type="character" w:customStyle="1" w:styleId="BalloonTextChar">
+    <w:name w:val="Balloon Text Char"/>
+    <w:basedOn w:val="DefaultParagraphFont"/>
+    <w:link w:val="BalloonText"/>
+    <w:uiPriority w:val="99"/>
+    <w:semiHidden/>
+    <w:rsid w:val="00A40724"/>
+    <w:rPr>
+      <w:rFonts w:ascii="Tahoma" w:hAnsi="Tahoma" w:cs="Tahoma"/>
+      <w:sz w:val="16"/>
+      <w:szCs w:val="16"/>
+    </w:rPr>
+  </w:style>
+  <w:style w:type="paragraph" w:styleId="FootnoteText">
+    <w:name w:val="footnote text"/>
+    <w:basedOn w:val="Normal"/>
+    <w:link w:val="FootnoteTextChar"/>
+    <w:uiPriority w:val="99"/>
+    <w:semiHidden/>
+    <w:unhideWhenUsed/>
+    <w:rsid w:val="00A40724"/>
+    <w:rPr>
+      <w:sz w:val="20"/>
+      <w:szCs w:val="20"/>
+    </w:rPr>
+  </w:style>
+  <w:style w:type="character" w:customStyle="1" w:styleId="FootnoteTextChar">
+    <w:name w:val="Footnote Text Char"/>
+    <w:basedOn w:val="DefaultParagraphFont"/>
+    <w:link w:val="FootnoteText"/>
+    <w:uiPriority w:val="99"/>
+    <w:semiHidden/>
+    <w:rsid w:val="00A40724"/>
+    <w:rPr>
+      <w:sz w:val="20"/>
+      <w:szCs w:val="20"/>
+    </w:rPr>
+  </w:style>
+  <w:style w:type="character" w:styleId="FootnoteReference">
+    <w:name w:val="footnote reference"/>
+    <w:basedOn w:val="DefaultParagraphFont"/>
+    <w:uiPriority w:val="99"/>
+    <w:semiHidden/>
+    <w:unhideWhenUsed/>
+    <w:rsid w:val="00A40724"/>
+    <w:rPr>
+      <w:vertAlign w:val="superscript"/>
+    </w:rPr>
+  </w:style>
+  <w:style w:type="paragraph" w:styleId="EndnoteText">
+    <w:name w:val="endnote text"/>
+    <w:basedOn w:val="Normal"/>
+    <w:link w:val="EndnoteTextChar"/>
+    <w:uiPriority w:val="99"/>
+    <w:semiHidden/>
+    <w:unhideWhenUsed/>
+    <w:rsid w:val="00A40724"/>
+    <w:rPr>
+      <w:sz w:val="20"/>
+      <w:szCs w:val="20"/>
+    </w:rPr>
+  </w:style>
+  <w:style w:type="character" w:customStyle="1" w:styleId="EndnoteTextChar">
+    <w:name w:val="Endnote Text Char"/>
+    <w:basedOn w:val="DefaultParagraphFont"/>
+    <w:link w:val="EndnoteText"/>
+    <w:uiPriority w:val="99"/>
+    <w:semiHidden/>
+    <w:rsid w:val="00A40724"/>
+    <w:rPr>
+      <w:sz w:val="20"/>
+      <w:szCs w:val="20"/>
+    </w:rPr>
+  </w:style>
+  <w:style w:type="character" w:styleId="EndnoteReference">
+    <w:name w:val="endnote reference"/>
+    <w:basedOn w:val="DefaultParagraphFont"/>
+    <w:uiPriority w:val="99"/>
+    <w:semiHidden/>
+    <w:unhideWhenUsed/>
+    <w:rsid w:val="00A40724"/>
+    <w:rPr>
+      <w:vertAlign w:val="superscript"/>
+    </w:rPr>
   </w:style>
 </w:styles>
 </file>
@@ -406,6 +696,170 @@
     <w:uiPriority w:val="99"/>
     <w:semiHidden/>
     <w:unhideWhenUsed/>
+  </w:style>
+  <w:style w:type="character" w:styleId="CommentReference">
+    <w:name w:val="annotation reference"/>
+    <w:basedOn w:val="DefaultParagraphFont"/>
+    <w:uiPriority w:val="99"/>
+    <w:semiHidden/>
+    <w:unhideWhenUsed/>
+    <w:rsid w:val="00A40724"/>
+    <w:rPr>
+      <w:sz w:val="16"/>
+      <w:szCs w:val="16"/>
+    </w:rPr>
+  </w:style>
+  <w:style w:type="paragraph" w:styleId="CommentText">
+    <w:name w:val="annotation text"/>
+    <w:basedOn w:val="Normal"/>
+    <w:link w:val="CommentTextChar"/>
+    <w:uiPriority w:val="99"/>
+    <w:semiHidden/>
+    <w:unhideWhenUsed/>
+    <w:rsid w:val="00A40724"/>
+    <w:rPr>
+      <w:sz w:val="20"/>
+      <w:szCs w:val="20"/>
+    </w:rPr>
+  </w:style>
+  <w:style w:type="character" w:customStyle="1" w:styleId="CommentTextChar">
+    <w:name w:val="Comment Text Char"/>
+    <w:basedOn w:val="DefaultParagraphFont"/>
+    <w:link w:val="CommentText"/>
+    <w:uiPriority w:val="99"/>
+    <w:semiHidden/>
+    <w:rsid w:val="00A40724"/>
+    <w:rPr>
+      <w:sz w:val="20"/>
+      <w:szCs w:val="20"/>
+    </w:rPr>
+  </w:style>
+  <w:style w:type="paragraph" w:styleId="CommentSubject">
+    <w:name w:val="annotation subject"/>
+    <w:basedOn w:val="CommentText"/>
+    <w:next w:val="CommentText"/>
+    <w:link w:val="CommentSubjectChar"/>
+    <w:uiPriority w:val="99"/>
+    <w:semiHidden/>
+    <w:unhideWhenUsed/>
+    <w:rsid w:val="00A40724"/>
+    <w:rPr>
+      <w:b/>
+      <w:bCs/>
+    </w:rPr>
+  </w:style>
+  <w:style w:type="character" w:customStyle="1" w:styleId="CommentSubjectChar">
+    <w:name w:val="Comment Subject Char"/>
+    <w:basedOn w:val="CommentTextChar"/>
+    <w:link w:val="CommentSubject"/>
+    <w:uiPriority w:val="99"/>
+    <w:semiHidden/>
+    <w:rsid w:val="00A40724"/>
+    <w:rPr>
+      <w:b/>
+      <w:bCs/>
+      <w:sz w:val="20"/>
+      <w:szCs w:val="20"/>
+    </w:rPr>
+  </w:style>
+  <w:style w:type="paragraph" w:styleId="BalloonText">
+    <w:name w:val="Balloon Text"/>
+    <w:basedOn w:val="Normal"/>
+    <w:link w:val="BalloonTextChar"/>
+    <w:uiPriority w:val="99"/>
+    <w:semiHidden/>
+    <w:unhideWhenUsed/>
+    <w:rsid w:val="00A40724"/>
+    <w:rPr>
+      <w:rFonts w:ascii="Tahoma" w:hAnsi="Tahoma" w:cs="Tahoma"/>
+      <w:sz w:val="16"/>
+      <w:szCs w:val="16"/>
+    </w:rPr>
+  </w:style>
+  <w:style w:type="character" w:customStyle="1" w:styleId="BalloonTextChar">
+    <w:name w:val="Balloon Text Char"/>
+    <w:basedOn w:val="DefaultParagraphFont"/>
+    <w:link w:val="BalloonText"/>
+    <w:uiPriority w:val="99"/>
+    <w:semiHidden/>
+    <w:rsid w:val="00A40724"/>
+    <w:rPr>
+      <w:rFonts w:ascii="Tahoma" w:hAnsi="Tahoma" w:cs="Tahoma"/>
+      <w:sz w:val="16"/>
+      <w:szCs w:val="16"/>
+    </w:rPr>
+  </w:style>
+  <w:style w:type="paragraph" w:styleId="FootnoteText">
+    <w:name w:val="footnote text"/>
+    <w:basedOn w:val="Normal"/>
+    <w:link w:val="FootnoteTextChar"/>
+    <w:uiPriority w:val="99"/>
+    <w:semiHidden/>
+    <w:unhideWhenUsed/>
+    <w:rsid w:val="00A40724"/>
+    <w:rPr>
+      <w:sz w:val="20"/>
+      <w:szCs w:val="20"/>
+    </w:rPr>
+  </w:style>
+  <w:style w:type="character" w:customStyle="1" w:styleId="FootnoteTextChar">
+    <w:name w:val="Footnote Text Char"/>
+    <w:basedOn w:val="DefaultParagraphFont"/>
+    <w:link w:val="FootnoteText"/>
+    <w:uiPriority w:val="99"/>
+    <w:semiHidden/>
+    <w:rsid w:val="00A40724"/>
+    <w:rPr>
+      <w:sz w:val="20"/>
+      <w:szCs w:val="20"/>
+    </w:rPr>
+  </w:style>
+  <w:style w:type="character" w:styleId="FootnoteReference">
+    <w:name w:val="footnote reference"/>
+    <w:basedOn w:val="DefaultParagraphFont"/>
+    <w:uiPriority w:val="99"/>
+    <w:semiHidden/>
+    <w:unhideWhenUsed/>
+    <w:rsid w:val="00A40724"/>
+    <w:rPr>
+      <w:vertAlign w:val="superscript"/>
+    </w:rPr>
+  </w:style>
+  <w:style w:type="paragraph" w:styleId="EndnoteText">
+    <w:name w:val="endnote text"/>
+    <w:basedOn w:val="Normal"/>
+    <w:link w:val="EndnoteTextChar"/>
+    <w:uiPriority w:val="99"/>
+    <w:semiHidden/>
+    <w:unhideWhenUsed/>
+    <w:rsid w:val="00A40724"/>
+    <w:rPr>
+      <w:sz w:val="20"/>
+      <w:szCs w:val="20"/>
+    </w:rPr>
+  </w:style>
+  <w:style w:type="character" w:customStyle="1" w:styleId="EndnoteTextChar">
+    <w:name w:val="Endnote Text Char"/>
+    <w:basedOn w:val="DefaultParagraphFont"/>
+    <w:link w:val="EndnoteText"/>
+    <w:uiPriority w:val="99"/>
+    <w:semiHidden/>
+    <w:rsid w:val="00A40724"/>
+    <w:rPr>
+      <w:sz w:val="20"/>
+      <w:szCs w:val="20"/>
+    </w:rPr>
+  </w:style>
+  <w:style w:type="character" w:styleId="EndnoteReference">
+    <w:name w:val="endnote reference"/>
+    <w:basedOn w:val="DefaultParagraphFont"/>
+    <w:uiPriority w:val="99"/>
+    <w:semiHidden/>
+    <w:unhideWhenUsed/>
+    <w:rsid w:val="00A40724"/>
+    <w:rPr>
+      <w:vertAlign w:val="superscript"/>
+    </w:rPr>
   </w:style>
 </w:styles>
 </file>
@@ -665,8 +1119,20 @@
   <a:extraClrSchemeLst/>
   <a:extLst>
     <a:ext uri="{05A4C25C-085E-4340-85A3-A5531E510DB2}">
-      <thm15:themeFamily xmlns:thm15="http://schemas.microsoft.com/office/thememl/2012/main" xmlns="" name="Office Theme" id="{62F939B6-93AF-4DB8-9C6B-D6C7DFDC589F}" vid="{4A3C46E8-61CC-4603-A589-7422A47A8E4A}"/>
+      <thm15:themeFamily xmlns="" xmlns:thm15="http://schemas.microsoft.com/office/thememl/2012/main" name="Office Theme" id="{62F939B6-93AF-4DB8-9C6B-D6C7DFDC589F}" vid="{4A3C46E8-61CC-4603-A589-7422A47A8E4A}"/>
     </a:ext>
   </a:extLst>
 </a:theme>
+</file>
+
+<file path=customXml/item1.xml><?xml version="1.0" encoding="utf-8"?>
+<b:Sources xmlns:b="http://schemas.openxmlformats.org/officeDocument/2006/bibliography" xmlns="http://schemas.openxmlformats.org/officeDocument/2006/bibliography" SelectedStyle="\APA.XSL" StyleName="APA"/>
+</file>
+
+<file path=customXml/itemProps1.xml><?xml version="1.0" encoding="utf-8"?>
+<ds:datastoreItem xmlns:ds="http://schemas.openxmlformats.org/officeDocument/2006/customXml" ds:itemID="{02CA3E00-9EC4-48A4-9BB4-D27F06015BC0}">
+  <ds:schemaRefs>
+    <ds:schemaRef ds:uri="http://schemas.openxmlformats.org/officeDocument/2006/bibliography"/>
+  </ds:schemaRefs>
+</ds:datastoreItem>
 </file>
</xml_diff>